<commit_message>
atualizado divisão de tarefas
</commit_message>
<xml_diff>
--- a/Divisão de Tarefas.docx
+++ b/Divisão de Tarefas.docx
@@ -105,17 +105,19 @@
           <w:sz w:val="24"/>
           <w:szCs w:val="24"/>
         </w:rPr>
-        <w:t>Tema: sistema de gerenciamento de estoque de uma assistência técnica.</w:t>
-      </w:r>
-    </w:p>
-    <w:p>
-      <w:pPr>
-        <w:rPr>
-          <w:rFonts w:hint="default"/>
-          <w:sz w:val="24"/>
-          <w:szCs w:val="24"/>
-        </w:rPr>
-      </w:pPr>
+        <w:t>Tema: sistema de gerenciamento de uma assistência técnica.</w:t>
+      </w:r>
+    </w:p>
+    <w:p>
+      <w:pPr>
+        <w:rPr>
+          <w:rFonts w:hint="default"/>
+          <w:sz w:val="24"/>
+          <w:szCs w:val="24"/>
+        </w:rPr>
+      </w:pPr>
+      <w:bookmarkStart w:id="0" w:name="_GoBack"/>
+      <w:bookmarkEnd w:id="0"/>
     </w:p>
     <w:p>
       <w:pPr>
@@ -148,7 +150,24 @@
           <w:sz w:val="24"/>
           <w:szCs w:val="24"/>
         </w:rPr>
-        <w:t xml:space="preserve">    A divisão de tarefas segue a ordem do que foi pedido para a primeira entrega.</w:t>
+        <w:t xml:space="preserve">    A divisão de tarefas segue a ordem do que foi pedido para a </w:t>
+      </w:r>
+      <w:r>
+        <w:rPr>
+          <w:rFonts w:hint="default"/>
+          <w:sz w:val="24"/>
+          <w:szCs w:val="24"/>
+          <w:lang w:val="pt-BR"/>
+        </w:rPr>
+        <w:t>segunda</w:t>
+      </w:r>
+      <w:r>
+        <w:rPr>
+          <w:rFonts w:hint="default"/>
+          <w:sz w:val="24"/>
+          <w:szCs w:val="24"/>
+        </w:rPr>
+        <w:t xml:space="preserve"> entrega.</w:t>
       </w:r>
     </w:p>
     <w:p>
@@ -257,6 +276,14 @@
           <w:lang w:val="pt-BR"/>
         </w:rPr>
         <w:tab/>
+      </w:r>
+      <w:r>
+        <w:rPr>
+          <w:rFonts w:hint="default"/>
+          <w:sz w:val="24"/>
+          <w:szCs w:val="24"/>
+          <w:lang w:val="pt-BR"/>
+        </w:rPr>
         <w:t>Dispositivo - Italo</w:t>
       </w:r>
     </w:p>
@@ -278,6 +305,14 @@
           <w:lang w:val="pt-BR"/>
         </w:rPr>
         <w:tab/>
+      </w:r>
+      <w:r>
+        <w:rPr>
+          <w:rFonts w:hint="default"/>
+          <w:sz w:val="24"/>
+          <w:szCs w:val="24"/>
+          <w:lang w:val="pt-BR"/>
+        </w:rPr>
         <w:t>Tecnico  - Guilherme</w:t>
       </w:r>
     </w:p>
@@ -299,6 +334,14 @@
           <w:lang w:val="pt-BR"/>
         </w:rPr>
         <w:tab/>
+      </w:r>
+      <w:r>
+        <w:rPr>
+          <w:rFonts w:hint="default"/>
+          <w:sz w:val="24"/>
+          <w:szCs w:val="24"/>
+          <w:lang w:val="pt-BR"/>
+        </w:rPr>
         <w:t>Peças - Guilherme</w:t>
       </w:r>
     </w:p>
@@ -320,6 +363,14 @@
           <w:lang w:val="pt-BR"/>
         </w:rPr>
         <w:tab/>
+      </w:r>
+      <w:r>
+        <w:rPr>
+          <w:rFonts w:hint="default"/>
+          <w:sz w:val="24"/>
+          <w:szCs w:val="24"/>
+          <w:lang w:val="pt-BR"/>
+        </w:rPr>
         <w:t>Servicos - Italo</w:t>
       </w:r>
     </w:p>
@@ -341,6 +392,14 @@
           <w:lang w:val="pt-BR"/>
         </w:rPr>
         <w:tab/>
+      </w:r>
+      <w:r>
+        <w:rPr>
+          <w:rFonts w:hint="default"/>
+          <w:sz w:val="24"/>
+          <w:szCs w:val="24"/>
+          <w:lang w:val="pt-BR"/>
+        </w:rPr>
         <w:t>Responses - Italo</w:t>
       </w:r>
     </w:p>
@@ -442,8 +501,6 @@
         </w:rPr>
         <w:t>Guilherme</w:t>
       </w:r>
-      <w:bookmarkStart w:id="0" w:name="_GoBack"/>
-      <w:bookmarkEnd w:id="0"/>
     </w:p>
     <w:sectPr>
       <w:pgSz w:w="11906" w:h="16838"/>
@@ -589,7 +646,7 @@
     <w:lsdException w:unhideWhenUsed="0" w:uiPriority="0" w:semiHidden="0" w:name="HTML Sample"/>
     <w:lsdException w:unhideWhenUsed="0" w:uiPriority="0" w:semiHidden="0" w:name="HTML Typewriter"/>
     <w:lsdException w:unhideWhenUsed="0" w:uiPriority="0" w:semiHidden="0" w:name="HTML Variable"/>
-    <w:lsdException w:unhideWhenUsed="0" w:uiPriority="0" w:name="Normal Table"/>
+    <w:lsdException w:qFormat="1" w:unhideWhenUsed="0" w:uiPriority="0" w:name="Normal Table"/>
     <w:lsdException w:unhideWhenUsed="0" w:uiPriority="0" w:semiHidden="0" w:name="annotation subject"/>
     <w:lsdException w:unhideWhenUsed="0" w:uiPriority="0" w:semiHidden="0" w:name="Table Simple 1"/>
     <w:lsdException w:unhideWhenUsed="0" w:uiPriority="0" w:semiHidden="0" w:name="Table Simple 2"/>
@@ -654,6 +711,7 @@
   <w:style w:type="table" w:default="1" w:styleId="3">
     <w:name w:val="Normal Table"/>
     <w:semiHidden/>
+    <w:qFormat/>
     <w:uiPriority w:val="0"/>
     <w:tblPr>
       <w:tblCellMar>

</xml_diff>